<commit_message>
added my_team.html and quiz.html
</commit_message>
<xml_diff>
--- a/Пояснительная записка.docx
+++ b/Пояснительная записка.docx
@@ -466,7 +466,6 @@
           <w:lang w:eastAsia="ru-RU"/>
         </w:rPr>
         <w:tab/>
-        <w:t>старший преподаватель</w:t>
       </w:r>
       <w:r>
         <w:rPr>
@@ -476,7 +475,7 @@
           <w:u w:val="single"/>
           <w:lang w:eastAsia="ru-RU"/>
         </w:rPr>
-        <w:tab/>
+        <w:t xml:space="preserve">   ассистент</w:t>
       </w:r>
       <w:r>
         <w:rPr>
@@ -493,9 +492,36 @@
           <w:rFonts w:ascii="Times New Roman" w:eastAsia="Times New Roman" w:hAnsi="Times New Roman" w:cs="Times New Roman"/>
           <w:sz w:val="28"/>
           <w:szCs w:val="28"/>
+          <w:u w:val="single"/>
           <w:lang w:eastAsia="ru-RU"/>
         </w:rPr>
         <w:tab/>
+      </w:r>
+      <w:r>
+        <w:rPr>
+          <w:rFonts w:ascii="Times New Roman" w:eastAsia="Times New Roman" w:hAnsi="Times New Roman" w:cs="Times New Roman"/>
+          <w:sz w:val="28"/>
+          <w:szCs w:val="28"/>
+          <w:lang w:eastAsia="ru-RU"/>
+        </w:rPr>
+        <w:tab/>
+      </w:r>
+      <w:r>
+        <w:rPr>
+          <w:rFonts w:ascii="Times New Roman" w:eastAsia="Times New Roman" w:hAnsi="Times New Roman" w:cs="Times New Roman"/>
+          <w:sz w:val="28"/>
+          <w:szCs w:val="28"/>
+          <w:lang w:eastAsia="ru-RU"/>
+        </w:rPr>
+        <w:t xml:space="preserve">                    </w:t>
+      </w:r>
+      <w:r>
+        <w:rPr>
+          <w:rFonts w:ascii="Times New Roman" w:eastAsia="Times New Roman" w:hAnsi="Times New Roman" w:cs="Times New Roman"/>
+          <w:sz w:val="28"/>
+          <w:szCs w:val="28"/>
+          <w:lang w:eastAsia="ru-RU"/>
+        </w:rPr>
         <w:t>______________</w:t>
       </w:r>
       <w:r>
@@ -1631,8 +1657,6 @@
         </w:rPr>
         <w:br w:type="page"/>
       </w:r>
-      <w:bookmarkStart w:id="2" w:name="_GoBack"/>
-      <w:bookmarkEnd w:id="2"/>
     </w:p>
     <w:p>
       <w:pPr>
@@ -1646,7 +1670,7 @@
           <w:szCs w:val="28"/>
         </w:rPr>
       </w:pPr>
-      <w:bookmarkStart w:id="3" w:name="_Toc161755238"/>
+      <w:bookmarkStart w:id="2" w:name="_Toc161755238"/>
       <w:r>
         <w:rPr>
           <w:rFonts w:ascii="Times New Roman" w:hAnsi="Times New Roman" w:cs="Times New Roman"/>
@@ -1658,7 +1682,7 @@
         <w:lastRenderedPageBreak/>
         <w:t>Введение</w:t>
       </w:r>
-      <w:bookmarkEnd w:id="3"/>
+      <w:bookmarkEnd w:id="2"/>
     </w:p>
     <w:p>
       <w:pPr>
@@ -2105,7 +2129,7 @@
           <w:szCs w:val="28"/>
         </w:rPr>
       </w:pPr>
-      <w:bookmarkStart w:id="4" w:name="_Toc161755239"/>
+      <w:bookmarkStart w:id="3" w:name="_Toc161755239"/>
       <w:r>
         <w:rPr>
           <w:rFonts w:ascii="Times New Roman" w:hAnsi="Times New Roman" w:cs="Times New Roman"/>
@@ -2128,12 +2152,12 @@
         </w:rPr>
         <w:t>Постановка задачи</w:t>
       </w:r>
-      <w:bookmarkEnd w:id="4"/>
+      <w:bookmarkEnd w:id="3"/>
     </w:p>
     <w:p>
       <w:pPr>
         <w:pStyle w:val="2"/>
-        <w:spacing w:before="360" w:after="360"/>
+        <w:spacing w:before="360" w:after="240"/>
         <w:ind w:firstLine="709"/>
         <w:rPr>
           <w:rFonts w:ascii="Times New Roman" w:hAnsi="Times New Roman" w:cs="Times New Roman"/>
@@ -2143,7 +2167,7 @@
           <w:szCs w:val="28"/>
         </w:rPr>
       </w:pPr>
-      <w:bookmarkStart w:id="5" w:name="_Toc161755240"/>
+      <w:bookmarkStart w:id="4" w:name="_Toc161755240"/>
       <w:r>
         <w:rPr>
           <w:rFonts w:ascii="Times New Roman" w:hAnsi="Times New Roman" w:cs="Times New Roman"/>
@@ -2165,7 +2189,7 @@
         </w:rPr>
         <w:t>Обзор аналогичных решений</w:t>
       </w:r>
-      <w:bookmarkEnd w:id="5"/>
+      <w:bookmarkEnd w:id="4"/>
     </w:p>
     <w:p>
       <w:pPr>
@@ -2886,7 +2910,7 @@
     <w:p>
       <w:pPr>
         <w:pStyle w:val="2"/>
-        <w:spacing w:after="360"/>
+        <w:spacing w:after="240"/>
         <w:ind w:firstLine="709"/>
         <w:rPr>
           <w:rFonts w:ascii="Times New Roman" w:hAnsi="Times New Roman" w:cs="Times New Roman"/>
@@ -2896,7 +2920,7 @@
           <w:szCs w:val="28"/>
         </w:rPr>
       </w:pPr>
-      <w:bookmarkStart w:id="6" w:name="_Toc161755241"/>
+      <w:bookmarkStart w:id="5" w:name="_Toc161755241"/>
       <w:r>
         <w:rPr>
           <w:rFonts w:ascii="Times New Roman" w:hAnsi="Times New Roman" w:cs="Times New Roman"/>
@@ -2904,7 +2928,6 @@
           <w:color w:val="auto"/>
           <w:sz w:val="28"/>
           <w:szCs w:val="28"/>
-          <w:lang w:val="en-US"/>
         </w:rPr>
         <w:lastRenderedPageBreak/>
         <w:t xml:space="preserve">1.2 </w:t>
@@ -2919,7 +2942,7 @@
         </w:rPr>
         <w:t>Техническое задание</w:t>
       </w:r>
-      <w:bookmarkEnd w:id="6"/>
+      <w:bookmarkEnd w:id="5"/>
     </w:p>
     <w:p>
       <w:pPr>
@@ -3004,23 +3027,7 @@
           <w:sz w:val="28"/>
           <w:szCs w:val="28"/>
         </w:rPr>
-        <w:t xml:space="preserve">дрес и почта самой организации. На сайте расположена </w:t>
-      </w:r>
-      <w:r>
-        <w:rPr>
-          <w:rFonts w:ascii="Times New Roman" w:hAnsi="Times New Roman" w:cs="Times New Roman"/>
-          <w:sz w:val="28"/>
-          <w:szCs w:val="28"/>
-        </w:rPr>
-        <w:t>запись на консультацию</w:t>
-      </w:r>
-      <w:r>
-        <w:rPr>
-          <w:rFonts w:ascii="Times New Roman" w:hAnsi="Times New Roman" w:cs="Times New Roman"/>
-          <w:sz w:val="28"/>
-          <w:szCs w:val="28"/>
-        </w:rPr>
-        <w:t>.</w:t>
+        <w:t>дрес и почта самой организации. На сайте расположена запись на консультацию.</w:t>
       </w:r>
     </w:p>
     <w:p>
@@ -3454,10 +3461,10 @@
           <w:szCs w:val="28"/>
         </w:rPr>
       </w:pPr>
-      <w:bookmarkStart w:id="7" w:name="_Toc98962457"/>
-      <w:bookmarkStart w:id="8" w:name="_Toc103682048"/>
-      <w:bookmarkStart w:id="9" w:name="_Toc134821162"/>
-      <w:bookmarkStart w:id="10" w:name="_Toc161755242"/>
+      <w:bookmarkStart w:id="6" w:name="_Toc98962457"/>
+      <w:bookmarkStart w:id="7" w:name="_Toc103682048"/>
+      <w:bookmarkStart w:id="8" w:name="_Toc134821162"/>
+      <w:bookmarkStart w:id="9" w:name="_Toc161755242"/>
       <w:r>
         <w:rPr>
           <w:rFonts w:ascii="Times New Roman" w:hAnsi="Times New Roman" w:cs="Times New Roman"/>
@@ -3468,10 +3475,10 @@
         </w:rPr>
         <w:t>1.3 Выбор средств реализации программного продукта</w:t>
       </w:r>
+      <w:bookmarkEnd w:id="6"/>
       <w:bookmarkEnd w:id="7"/>
       <w:bookmarkEnd w:id="8"/>
       <w:bookmarkEnd w:id="9"/>
-      <w:bookmarkEnd w:id="10"/>
     </w:p>
     <w:p>
       <w:pPr>
@@ -3666,7 +3673,15 @@
           <w:szCs w:val="28"/>
           <w:lang w:val="en-US"/>
         </w:rPr>
-        <w:t>XML-</w:t>
+        <w:t>XML</w:t>
+      </w:r>
+      <w:r>
+        <w:rPr>
+          <w:rFonts w:ascii="Times New Roman" w:hAnsi="Times New Roman" w:cs="Times New Roman"/>
+          <w:sz w:val="28"/>
+          <w:szCs w:val="28"/>
+        </w:rPr>
+        <w:t>-</w:t>
       </w:r>
       <w:r>
         <w:rPr>
@@ -3778,10 +3793,10 @@
           <w:szCs w:val="28"/>
         </w:rPr>
       </w:pPr>
-      <w:bookmarkStart w:id="11" w:name="_Toc98962458"/>
-      <w:bookmarkStart w:id="12" w:name="_Toc103682049"/>
-      <w:bookmarkStart w:id="13" w:name="_Toc134821163"/>
-      <w:bookmarkStart w:id="14" w:name="_Toc161755243"/>
+      <w:bookmarkStart w:id="10" w:name="_Toc98962458"/>
+      <w:bookmarkStart w:id="11" w:name="_Toc103682049"/>
+      <w:bookmarkStart w:id="12" w:name="_Toc134821163"/>
+      <w:bookmarkStart w:id="13" w:name="_Toc161755243"/>
       <w:r>
         <w:rPr>
           <w:rFonts w:ascii="Times New Roman" w:hAnsi="Times New Roman" w:cs="Times New Roman"/>
@@ -3793,155 +3808,157 @@
         <w:lastRenderedPageBreak/>
         <w:t>1.4 Вывод</w:t>
       </w:r>
+      <w:bookmarkEnd w:id="10"/>
       <w:bookmarkEnd w:id="11"/>
       <w:bookmarkEnd w:id="12"/>
       <w:bookmarkEnd w:id="13"/>
+    </w:p>
+    <w:p>
+      <w:pPr>
+        <w:ind w:firstLine="709"/>
+        <w:rPr>
+          <w:rFonts w:ascii="Times New Roman" w:hAnsi="Times New Roman" w:cs="Times New Roman"/>
+          <w:sz w:val="28"/>
+          <w:szCs w:val="28"/>
+        </w:rPr>
+      </w:pPr>
+      <w:r>
+        <w:rPr>
+          <w:rFonts w:ascii="Times New Roman" w:hAnsi="Times New Roman" w:cs="Times New Roman"/>
+          <w:sz w:val="28"/>
+          <w:szCs w:val="28"/>
+        </w:rPr>
+        <w:t xml:space="preserve">В данном разделе были поставлены цели и задачи на данный курсовой проект для создания информационного ресурса. Рассмотрены различные технологии, таких как </w:t>
+      </w:r>
+      <w:r>
+        <w:rPr>
+          <w:rFonts w:ascii="Times New Roman" w:hAnsi="Times New Roman" w:cs="Times New Roman"/>
+          <w:sz w:val="28"/>
+          <w:szCs w:val="28"/>
+          <w:lang w:val="en-US"/>
+        </w:rPr>
+        <w:t>HTML</w:t>
+      </w:r>
+      <w:r>
+        <w:rPr>
+          <w:rFonts w:ascii="Times New Roman" w:hAnsi="Times New Roman" w:cs="Times New Roman"/>
+          <w:sz w:val="28"/>
+          <w:szCs w:val="28"/>
+        </w:rPr>
+        <w:t xml:space="preserve">, </w:t>
+      </w:r>
+      <w:r>
+        <w:rPr>
+          <w:rFonts w:ascii="Times New Roman" w:hAnsi="Times New Roman" w:cs="Times New Roman"/>
+          <w:sz w:val="28"/>
+          <w:szCs w:val="28"/>
+          <w:lang w:val="en-US"/>
+        </w:rPr>
+        <w:t>CSS</w:t>
+      </w:r>
+      <w:r>
+        <w:rPr>
+          <w:rFonts w:ascii="Times New Roman" w:hAnsi="Times New Roman" w:cs="Times New Roman"/>
+          <w:sz w:val="28"/>
+          <w:szCs w:val="28"/>
+        </w:rPr>
+        <w:t xml:space="preserve">, </w:t>
+      </w:r>
+      <w:r>
+        <w:rPr>
+          <w:rFonts w:ascii="Times New Roman" w:hAnsi="Times New Roman" w:cs="Times New Roman"/>
+          <w:sz w:val="28"/>
+          <w:szCs w:val="28"/>
+          <w:lang w:val="en-US"/>
+        </w:rPr>
+        <w:t>XML</w:t>
+      </w:r>
+      <w:r>
+        <w:rPr>
+          <w:rFonts w:ascii="Times New Roman" w:hAnsi="Times New Roman" w:cs="Times New Roman"/>
+          <w:sz w:val="28"/>
+          <w:szCs w:val="28"/>
+        </w:rPr>
+        <w:t xml:space="preserve">, </w:t>
+      </w:r>
+      <w:r>
+        <w:rPr>
+          <w:rFonts w:ascii="Times New Roman" w:hAnsi="Times New Roman" w:cs="Times New Roman"/>
+          <w:sz w:val="28"/>
+          <w:szCs w:val="28"/>
+          <w:lang w:val="en-US"/>
+        </w:rPr>
+        <w:t>JS</w:t>
+      </w:r>
+      <w:r>
+        <w:rPr>
+          <w:rFonts w:ascii="Times New Roman" w:hAnsi="Times New Roman" w:cs="Times New Roman"/>
+          <w:sz w:val="28"/>
+          <w:szCs w:val="28"/>
+        </w:rPr>
+        <w:t xml:space="preserve">, а также редактор кода </w:t>
+      </w:r>
+      <w:r>
+        <w:rPr>
+          <w:rFonts w:ascii="Times New Roman" w:hAnsi="Times New Roman" w:cs="Times New Roman"/>
+          <w:sz w:val="28"/>
+          <w:szCs w:val="28"/>
+          <w:lang w:val="en-US"/>
+        </w:rPr>
+        <w:t>Visual</w:t>
+      </w:r>
+      <w:r>
+        <w:rPr>
+          <w:rFonts w:ascii="Times New Roman" w:hAnsi="Times New Roman" w:cs="Times New Roman"/>
+          <w:sz w:val="28"/>
+          <w:szCs w:val="28"/>
+        </w:rPr>
+        <w:t xml:space="preserve"> </w:t>
+      </w:r>
+      <w:r>
+        <w:rPr>
+          <w:rFonts w:ascii="Times New Roman" w:hAnsi="Times New Roman" w:cs="Times New Roman"/>
+          <w:sz w:val="28"/>
+          <w:szCs w:val="28"/>
+          <w:lang w:val="en-US"/>
+        </w:rPr>
+        <w:t>Studio</w:t>
+      </w:r>
+      <w:r>
+        <w:rPr>
+          <w:rFonts w:ascii="Times New Roman" w:hAnsi="Times New Roman" w:cs="Times New Roman"/>
+          <w:sz w:val="28"/>
+          <w:szCs w:val="28"/>
+        </w:rPr>
+        <w:t xml:space="preserve"> </w:t>
+      </w:r>
+      <w:r>
+        <w:rPr>
+          <w:rFonts w:ascii="Times New Roman" w:hAnsi="Times New Roman" w:cs="Times New Roman"/>
+          <w:sz w:val="28"/>
+          <w:szCs w:val="28"/>
+          <w:lang w:val="en-US"/>
+        </w:rPr>
+        <w:t>Code</w:t>
+      </w:r>
+      <w:r>
+        <w:rPr>
+          <w:rFonts w:ascii="Times New Roman" w:hAnsi="Times New Roman" w:cs="Times New Roman"/>
+          <w:sz w:val="28"/>
+          <w:szCs w:val="28"/>
+        </w:rPr>
+        <w:t xml:space="preserve">. </w:t>
+      </w:r>
+      <w:r>
+        <w:rPr>
+          <w:rFonts w:ascii="Times New Roman" w:hAnsi="Times New Roman" w:cs="Times New Roman"/>
+          <w:sz w:val="28"/>
+          <w:szCs w:val="28"/>
+        </w:rPr>
+        <w:t xml:space="preserve">Были рассмотрены несколько аналогичных решений, были выявлены их преимущества и недостатки для создания качественного веб-сайта. Рассмотрены страницы и структура, а также требования для веб-сайта для дальнейшей реализации. Все вышеперечисленные пункты требуются для разработки качественного продукта. </w:t>
+      </w:r>
+      <w:bookmarkStart w:id="14" w:name="_GoBack"/>
       <w:bookmarkEnd w:id="14"/>
-    </w:p>
-    <w:p>
-      <w:pPr>
-        <w:ind w:firstLine="709"/>
-        <w:rPr>
-          <w:rFonts w:ascii="Times New Roman" w:hAnsi="Times New Roman" w:cs="Times New Roman"/>
-          <w:sz w:val="28"/>
-          <w:szCs w:val="28"/>
-        </w:rPr>
-      </w:pPr>
-      <w:r>
-        <w:rPr>
-          <w:rFonts w:ascii="Times New Roman" w:hAnsi="Times New Roman" w:cs="Times New Roman"/>
-          <w:sz w:val="28"/>
-          <w:szCs w:val="28"/>
-        </w:rPr>
-        <w:t xml:space="preserve">В данном разделе были поставлены цели и задачи на данный курсовой проект для создания информационного ресурса. Рассмотрены различные технологии, таких как </w:t>
-      </w:r>
-      <w:r>
-        <w:rPr>
-          <w:rFonts w:ascii="Times New Roman" w:hAnsi="Times New Roman" w:cs="Times New Roman"/>
-          <w:sz w:val="28"/>
-          <w:szCs w:val="28"/>
-          <w:lang w:val="en-US"/>
-        </w:rPr>
-        <w:t>HTML</w:t>
-      </w:r>
-      <w:r>
-        <w:rPr>
-          <w:rFonts w:ascii="Times New Roman" w:hAnsi="Times New Roman" w:cs="Times New Roman"/>
-          <w:sz w:val="28"/>
-          <w:szCs w:val="28"/>
-        </w:rPr>
-        <w:t xml:space="preserve">, </w:t>
-      </w:r>
-      <w:r>
-        <w:rPr>
-          <w:rFonts w:ascii="Times New Roman" w:hAnsi="Times New Roman" w:cs="Times New Roman"/>
-          <w:sz w:val="28"/>
-          <w:szCs w:val="28"/>
-          <w:lang w:val="en-US"/>
-        </w:rPr>
-        <w:t>CSS</w:t>
-      </w:r>
-      <w:r>
-        <w:rPr>
-          <w:rFonts w:ascii="Times New Roman" w:hAnsi="Times New Roman" w:cs="Times New Roman"/>
-          <w:sz w:val="28"/>
-          <w:szCs w:val="28"/>
-        </w:rPr>
-        <w:t xml:space="preserve">, </w:t>
-      </w:r>
-      <w:r>
-        <w:rPr>
-          <w:rFonts w:ascii="Times New Roman" w:hAnsi="Times New Roman" w:cs="Times New Roman"/>
-          <w:sz w:val="28"/>
-          <w:szCs w:val="28"/>
-          <w:lang w:val="en-US"/>
-        </w:rPr>
-        <w:t>XML</w:t>
-      </w:r>
-      <w:r>
-        <w:rPr>
-          <w:rFonts w:ascii="Times New Roman" w:hAnsi="Times New Roman" w:cs="Times New Roman"/>
-          <w:sz w:val="28"/>
-          <w:szCs w:val="28"/>
-        </w:rPr>
-        <w:t xml:space="preserve">, </w:t>
-      </w:r>
-      <w:r>
-        <w:rPr>
-          <w:rFonts w:ascii="Times New Roman" w:hAnsi="Times New Roman" w:cs="Times New Roman"/>
-          <w:sz w:val="28"/>
-          <w:szCs w:val="28"/>
-          <w:lang w:val="en-US"/>
-        </w:rPr>
-        <w:t>JS</w:t>
-      </w:r>
-      <w:r>
-        <w:rPr>
-          <w:rFonts w:ascii="Times New Roman" w:hAnsi="Times New Roman" w:cs="Times New Roman"/>
-          <w:sz w:val="28"/>
-          <w:szCs w:val="28"/>
-        </w:rPr>
-        <w:t xml:space="preserve">, а также редактор кода </w:t>
-      </w:r>
-      <w:r>
-        <w:rPr>
-          <w:rFonts w:ascii="Times New Roman" w:hAnsi="Times New Roman" w:cs="Times New Roman"/>
-          <w:sz w:val="28"/>
-          <w:szCs w:val="28"/>
-          <w:lang w:val="en-US"/>
-        </w:rPr>
-        <w:t>Visual</w:t>
-      </w:r>
-      <w:r>
-        <w:rPr>
-          <w:rFonts w:ascii="Times New Roman" w:hAnsi="Times New Roman" w:cs="Times New Roman"/>
-          <w:sz w:val="28"/>
-          <w:szCs w:val="28"/>
-        </w:rPr>
-        <w:t xml:space="preserve"> </w:t>
-      </w:r>
-      <w:r>
-        <w:rPr>
-          <w:rFonts w:ascii="Times New Roman" w:hAnsi="Times New Roman" w:cs="Times New Roman"/>
-          <w:sz w:val="28"/>
-          <w:szCs w:val="28"/>
-          <w:lang w:val="en-US"/>
-        </w:rPr>
-        <w:t>Studio</w:t>
-      </w:r>
-      <w:r>
-        <w:rPr>
-          <w:rFonts w:ascii="Times New Roman" w:hAnsi="Times New Roman" w:cs="Times New Roman"/>
-          <w:sz w:val="28"/>
-          <w:szCs w:val="28"/>
-        </w:rPr>
-        <w:t xml:space="preserve"> </w:t>
-      </w:r>
-      <w:r>
-        <w:rPr>
-          <w:rFonts w:ascii="Times New Roman" w:hAnsi="Times New Roman" w:cs="Times New Roman"/>
-          <w:sz w:val="28"/>
-          <w:szCs w:val="28"/>
-          <w:lang w:val="en-US"/>
-        </w:rPr>
-        <w:t>Code</w:t>
-      </w:r>
-      <w:r>
-        <w:rPr>
-          <w:rFonts w:ascii="Times New Roman" w:hAnsi="Times New Roman" w:cs="Times New Roman"/>
-          <w:sz w:val="28"/>
-          <w:szCs w:val="28"/>
-        </w:rPr>
-        <w:t xml:space="preserve">. </w:t>
-      </w:r>
-      <w:r>
-        <w:rPr>
-          <w:rFonts w:ascii="Times New Roman" w:hAnsi="Times New Roman" w:cs="Times New Roman"/>
-          <w:sz w:val="28"/>
-          <w:szCs w:val="28"/>
-        </w:rPr>
-        <w:t xml:space="preserve">Были рассмотрены несколько аналогичных решений, были выявлены их преимущества и недостатки для создания качественного веб-сайта. Рассмотрены страницы и структура, а также требования для веб-сайта для дальнейшей реализации. Все вышеперечисленные пункты требуются для разработки качественного продукта. </w:t>
-      </w:r>
     </w:p>
     <w:sectPr>
       <w:headerReference w:type="default" r:id="rId11"/>
@@ -4130,7 +4147,7 @@
             <w:sz w:val="24"/>
             <w:szCs w:val="24"/>
           </w:rPr>
-          <w:t>6</w:t>
+          <w:t>5</w:t>
         </w:r>
         <w:r>
           <w:rPr>
@@ -5434,7 +5451,7 @@
 </file>
 
 <file path=customXml/itemProps1.xml><?xml version="1.0" encoding="utf-8"?>
-<ds:datastoreItem xmlns:ds="http://schemas.openxmlformats.org/officeDocument/2006/customXml" ds:itemID="{F77B3E53-1016-4F30-9113-F434EA1E94B7}">
+<ds:datastoreItem xmlns:ds="http://schemas.openxmlformats.org/officeDocument/2006/customXml" ds:itemID="{5C6490DF-3523-446E-9F9D-C0326102C254}">
   <ds:schemaRefs>
     <ds:schemaRef ds:uri="http://schemas.openxmlformats.org/officeDocument/2006/bibliography"/>
   </ds:schemaRefs>

</xml_diff>